<commit_message>
Formatted source html text for articles in article layout
</commit_message>
<xml_diff>
--- a/public/especials/1_Ja_tenim_pavelló_Jordi_Sanuy_Bassa.docx
+++ b/public/especials/1_Ja_tenim_pavelló_Jordi_Sanuy_Bassa.docx
@@ -1196,6 +1196,29 @@
         <w:ind w:left="-141" w:right="-40"/>
         <w:jc w:val="both"/>
         <w:rPr>
+          <w:sz w:val="26"/>
+          <w:szCs w:val="26"/>
+          <w:shd w:val="clear" w:color="auto" w:fill="FFFFFF"/>
+          <w:lang w:val="es-ES"/>
+        </w:rPr>
+      </w:pPr>
+      <w:r>
+        <w:rPr>
+          <w:sz w:val="26"/>
+          <w:szCs w:val="26"/>
+          <w:shd w:val="clear" w:color="auto" w:fill="FFFFFF"/>
+          <w:lang w:val="es-ES"/>
+        </w:rPr>
+        <w:t xml:space="preserve"> </w:t>
+      </w:r>
+    </w:p>
+    <w:p>
+      <w:pPr>
+        <w:pStyle w:val="Standard"/>
+        <w:shd w:val="clear" w:color="auto" w:fill="FFFFFF"/>
+        <w:ind w:left="-141" w:right="-40"/>
+        <w:jc w:val="both"/>
+        <w:rPr>
           <w:lang w:val="es-ES"/>
         </w:rPr>
       </w:pPr>
@@ -2581,6 +2604,29 @@
         <w:ind w:left="-141" w:right="-40"/>
         <w:jc w:val="both"/>
         <w:rPr>
+          <w:sz w:val="26"/>
+          <w:szCs w:val="26"/>
+          <w:shd w:val="clear" w:color="auto" w:fill="FFFFFF"/>
+          <w:lang w:val="es-ES"/>
+        </w:rPr>
+      </w:pPr>
+      <w:r>
+        <w:rPr>
+          <w:sz w:val="26"/>
+          <w:szCs w:val="26"/>
+          <w:shd w:val="clear" w:color="auto" w:fill="FFFFFF"/>
+          <w:lang w:val="es-ES"/>
+        </w:rPr>
+        <w:t xml:space="preserve"> </w:t>
+      </w:r>
+    </w:p>
+    <w:p>
+      <w:pPr>
+        <w:pStyle w:val="Standard"/>
+        <w:shd w:val="clear" w:color="auto" w:fill="FFFFFF"/>
+        <w:ind w:left="-141" w:right="-40"/>
+        <w:jc w:val="both"/>
+        <w:rPr>
           <w:lang w:val="es-ES"/>
         </w:rPr>
       </w:pPr>
@@ -4093,7 +4139,17 @@
           <w:shd w:val="clear" w:color="auto" w:fill="FFFFFF"/>
           <w:lang w:val="es-ES"/>
         </w:rPr>
-        <w:t xml:space="preserve"> descartar per falta </w:t>
+        <w:t xml:space="preserve"> descartar per </w:t>
+      </w:r>
+      <w:r>
+        <w:rPr>
+          <w:sz w:val="26"/>
+          <w:szCs w:val="26"/>
+          <w:shd w:val="clear" w:color="auto" w:fill="FFFFFF"/>
+          <w:lang w:val="es-ES"/>
+        </w:rPr>
+        <w:lastRenderedPageBreak/>
+        <w:t xml:space="preserve">falta </w:t>
       </w:r>
       <w:proofErr w:type="spellStart"/>
       <w:r>
@@ -4257,7 +4313,6 @@
           <w:shd w:val="clear" w:color="auto" w:fill="FFFFFF"/>
           <w:lang w:val="es-ES"/>
         </w:rPr>
-        <w:lastRenderedPageBreak/>
         <w:t>Paral·lelament</w:t>
       </w:r>
       <w:proofErr w:type="spellEnd"/>
@@ -5649,6 +5704,29 @@
           <w:lang w:val="es-ES"/>
         </w:rPr>
         <w:t>.</w:t>
+      </w:r>
+    </w:p>
+    <w:p>
+      <w:pPr>
+        <w:pStyle w:val="Standard"/>
+        <w:shd w:val="clear" w:color="auto" w:fill="FFFFFF"/>
+        <w:ind w:left="-141" w:right="-40"/>
+        <w:jc w:val="both"/>
+        <w:rPr>
+          <w:sz w:val="26"/>
+          <w:szCs w:val="26"/>
+          <w:shd w:val="clear" w:color="auto" w:fill="FFFFFF"/>
+          <w:lang w:val="es-ES"/>
+        </w:rPr>
+      </w:pPr>
+      <w:r>
+        <w:rPr>
+          <w:sz w:val="26"/>
+          <w:szCs w:val="26"/>
+          <w:shd w:val="clear" w:color="auto" w:fill="FFFFFF"/>
+          <w:lang w:val="es-ES"/>
+        </w:rPr>
+        <w:t xml:space="preserve"> </w:t>
       </w:r>
     </w:p>
     <w:p>
@@ -6267,6 +6345,27 @@
           <w:lang w:val="es-ES"/>
         </w:rPr>
         <w:t>.</w:t>
+      </w:r>
+    </w:p>
+    <w:p>
+      <w:pPr>
+        <w:pStyle w:val="Standard"/>
+        <w:shd w:val="clear" w:color="auto" w:fill="FFFFFF"/>
+        <w:ind w:left="-141" w:right="-40"/>
+        <w:jc w:val="both"/>
+        <w:rPr>
+          <w:sz w:val="26"/>
+          <w:szCs w:val="26"/>
+          <w:lang w:val="es-ES"/>
+        </w:rPr>
+      </w:pPr>
+      <w:r>
+        <w:rPr>
+          <w:sz w:val="26"/>
+          <w:szCs w:val="26"/>
+          <w:lang w:val="es-ES"/>
+        </w:rPr>
+        <w:t xml:space="preserve"> </w:t>
       </w:r>
     </w:p>
     <w:p>

</xml_diff>